<commit_message>
added git link to word doc for moodle
</commit_message>
<xml_diff>
--- a/Lab 7 -  Basic Arduino Networking W2020.docx
+++ b/Lab 7 -  Basic Arduino Networking W2020.docx
@@ -2023,8 +2023,6 @@
         <w:pStyle w:val="BodyH2"/>
         <w:ind w:left="1350"/>
       </w:pPr>
-      <w:bookmarkStart w:id="0" w:name="_GoBack"/>
-      <w:bookmarkEnd w:id="0"/>
     </w:p>
     <w:p>
       <w:pPr>
@@ -2402,7 +2400,57 @@
     <w:p>
       <w:pPr>
         <w:pStyle w:val="BodyH2"/>
-      </w:pPr>
+        <w:rPr>
+          <w:color w:val="FF0000"/>
+        </w:rPr>
+      </w:pPr>
+      <w:r>
+        <w:rPr>
+          <w:color w:val="FF0000"/>
+        </w:rPr>
+        <w:t xml:space="preserve">Moodle will not accept .zip folders so I cannot include my code, here is a </w:t>
+      </w:r>
+      <w:proofErr w:type="spellStart"/>
+      <w:r>
+        <w:rPr>
+          <w:color w:val="FF0000"/>
+        </w:rPr>
+        <w:t>github</w:t>
+      </w:r>
+      <w:proofErr w:type="spellEnd"/>
+      <w:r>
+        <w:rPr>
+          <w:color w:val="FF0000"/>
+        </w:rPr>
+        <w:t xml:space="preserve"> link to the code files and screenshot etc.</w:t>
+      </w:r>
+      <w:r>
+        <w:rPr>
+          <w:color w:val="FF0000"/>
+        </w:rPr>
+        <w:br/>
+      </w:r>
+      <w:r>
+        <w:rPr>
+          <w:color w:val="FF0000"/>
+        </w:rPr>
+        <w:br/>
+      </w:r>
+      <w:hyperlink r:id="rId14" w:history="1">
+        <w:r>
+          <w:rPr>
+            <w:rStyle w:val="Hyperlink"/>
+          </w:rPr>
+          <w:t>https://github.com/kcorbett95/lab7.git</w:t>
+        </w:r>
+      </w:hyperlink>
+    </w:p>
+    <w:p>
+      <w:pPr>
+        <w:pStyle w:val="BodyH2"/>
+      </w:pPr>
+      <w:bookmarkStart w:id="0" w:name="_GoBack"/>
+      <w:bookmarkEnd w:id="0"/>
     </w:p>
     <w:p>
       <w:pPr>
@@ -2464,10 +2512,10 @@
       </w:r>
     </w:p>
     <w:sectPr>
-      <w:headerReference w:type="even" r:id="rId14"/>
-      <w:headerReference w:type="default" r:id="rId15"/>
-      <w:footerReference w:type="default" r:id="rId16"/>
-      <w:headerReference w:type="first" r:id="rId17"/>
+      <w:headerReference w:type="even" r:id="rId15"/>
+      <w:headerReference w:type="default" r:id="rId16"/>
+      <w:footerReference w:type="default" r:id="rId17"/>
+      <w:headerReference w:type="first" r:id="rId18"/>
       <w:pgSz w:w="12240" w:h="15840" w:code="1"/>
       <w:pgMar w:top="720" w:right="720" w:bottom="720" w:left="720" w:header="432" w:footer="432" w:gutter="0"/>
       <w:cols w:space="720"/>
@@ -7200,6 +7248,15 @@
       <w:contextualSpacing/>
     </w:pPr>
   </w:style>
+  <w:style w:type="character" w:styleId="UnresolvedMention">
+    <w:name w:val="Unresolved Mention"/>
+    <w:basedOn w:val="DefaultParagraphFont"/>
+    <w:rsid w:val="0072749D"/>
+    <w:rPr>
+      <w:color w:val="605E5C"/>
+      <w:shd w:val="clear" w:color="auto" w:fill="E1DFDD"/>
+    </w:rPr>
+  </w:style>
 </w:styles>
 </file>
 
@@ -7491,7 +7548,7 @@
 </file>
 
 <file path=customXml/itemProps1.xml><?xml version="1.0" encoding="utf-8"?>
-<ds:datastoreItem xmlns:ds="http://schemas.openxmlformats.org/officeDocument/2006/customXml" ds:itemID="{A7F6A566-F38E-413D-BBFC-DDFC98F026AD}">
+<ds:datastoreItem xmlns:ds="http://schemas.openxmlformats.org/officeDocument/2006/customXml" ds:itemID="{4365078D-B9FE-4D03-B58F-DF9A31254B61}">
   <ds:schemaRefs>
     <ds:schemaRef ds:uri="http://schemas.openxmlformats.org/officeDocument/2006/bibliography"/>
   </ds:schemaRefs>

</xml_diff>